<commit_message>
Really Old Work that I did, Looking to just update and that's it.
</commit_message>
<xml_diff>
--- a/routes/resume.docx
+++ b/routes/resume.docx
@@ -28,6 +28,9 @@
       <w:r>
         <w:t>Phys1C: Electrodynamics, Optics, and Special Relativity</w:t>
       </w:r>
+      <w:r>
+        <w:t xml:space="preserve">                   CS32: Introduction to Computer Science 2</w:t>
+      </w:r>
     </w:p>
     <w:p>
       <w:pPr>
@@ -35,6 +38,9 @@
       </w:pPr>
       <w:r>
         <w:t>Experience</w:t>
+      </w:r>
+      <w:r>
+        <w:t xml:space="preserve"> (Clubs)</w:t>
       </w:r>
     </w:p>
     <w:p>
@@ -58,7 +64,16 @@
       </w:r>
       <w:r>
         <w:tab/>
-        <w:t>August 2009 – June 2011</w:t>
+        <w:t>August 20</w:t>
+      </w:r>
+      <w:r>
+        <w:t>14</w:t>
+      </w:r>
+      <w:r>
+        <w:t xml:space="preserve"> – June 201</w:t>
+      </w:r>
+      <w:r>
+        <w:t>5</w:t>
       </w:r>
       <w:r>
         <w:t xml:space="preserve"> </w:t>
@@ -80,7 +95,7 @@
         <w:pStyle w:val="ListParagraph"/>
       </w:pPr>
       <w:r>
-        <w:t>Supervised and mentored middle-school VEX teams at local middle school that went to VEX World Champions multiple years.</w:t>
+        <w:t xml:space="preserve">Supervised and mentored middle-school VEX teams at local middle school that went to VEX World Champions </w:t>
       </w:r>
     </w:p>
     <w:p>
@@ -139,6 +154,114 @@
       </w:r>
     </w:p>
     <w:p>
+      <w:r>
+        <w:rPr>
+          <w:rStyle w:val="GreenExpanded"/>
+        </w:rPr>
+        <w:t>IEEE Micromouse, Member, UCLA</w:t>
+      </w:r>
+      <w:r>
+        <w:tab/>
+        <w:t>September 201</w:t>
+      </w:r>
+      <w:r>
+        <w:t>7</w:t>
+      </w:r>
+      <w:r>
+        <w:t xml:space="preserve"> – </w:t>
+      </w:r>
+      <w:r>
+        <w:t>Present</w:t>
+      </w:r>
+    </w:p>
+    <w:p>
+      <w:pPr>
+        <w:pStyle w:val="ListParagraph"/>
+      </w:pPr>
+      <w:r>
+        <w:t>Responsible for soldering and constructing a prototype of a small robotic maze-solving mouse on a PCB.</w:t>
+      </w:r>
+    </w:p>
+    <w:p>
+      <w:pPr>
+        <w:pStyle w:val="ListParagraph"/>
+      </w:pPr>
+      <w:r>
+        <w:t xml:space="preserve">Responsible for </w:t>
+      </w:r>
+      <w:r>
+        <w:t>designing and creating schematics</w:t>
+      </w:r>
+      <w:r>
+        <w:t>, as well as designing a PCB board to be used with the STM32 LQFP64 Microcontroller</w:t>
+      </w:r>
+      <w:r>
+        <w:t xml:space="preserve"> using EAGLE.</w:t>
+      </w:r>
+    </w:p>
+    <w:p>
+      <w:pPr>
+        <w:pStyle w:val="ListParagraph"/>
+      </w:pPr>
+      <w:r>
+        <w:t>Devices</w:t>
+      </w:r>
+      <w:r>
+        <w:t xml:space="preserve"> used include: IR (Distance) Sensors, Gyros, </w:t>
+      </w:r>
+      <w:r>
+        <w:t>Bluetooth / SWD Communications.</w:t>
+      </w:r>
+    </w:p>
+    <w:p>
+      <w:pPr>
+        <w:pStyle w:val="ListParagraph"/>
+      </w:pPr>
+      <w:r>
+        <w:t xml:space="preserve">Implemented the Flood-Fill algorithm used to </w:t>
+      </w:r>
+      <w:r>
+        <w:t>solve the maze efficiently.</w:t>
+      </w:r>
+    </w:p>
+    <w:p>
+      <w:r>
+        <w:rPr>
+          <w:rStyle w:val="GreenExpanded"/>
+        </w:rPr>
+        <w:t>Formula drone @ UCLA, technology chair/cosigner, UCLA</w:t>
+      </w:r>
+      <w:r>
+        <w:tab/>
+        <w:t>September 201</w:t>
+      </w:r>
+      <w:r>
+        <w:t>7</w:t>
+      </w:r>
+      <w:r>
+        <w:t xml:space="preserve">– </w:t>
+      </w:r>
+      <w:r>
+        <w:t>Present</w:t>
+      </w:r>
+    </w:p>
+    <w:p>
+      <w:pPr>
+        <w:pStyle w:val="ListParagraph"/>
+      </w:pPr>
+      <w:r>
+        <w:t>Teach and aid those enrolled in our Drone Building Course, as well as oversee Lab Equipment for designing, building, and repairing drones.</w:t>
+      </w:r>
+    </w:p>
+    <w:p>
+      <w:pPr>
+        <w:pStyle w:val="ListParagraph"/>
+      </w:pPr>
+      <w:r>
+        <w:t>Help inspire others to be interested in Drone Technology</w:t>
+      </w:r>
+    </w:p>
+    <w:p>
       <w:pPr>
         <w:pStyle w:val="Heading1"/>
       </w:pPr>
@@ -174,6 +297,9 @@
       <w:r>
         <w:t>Electrical Engineering</w:t>
       </w:r>
+      <w:r>
+        <w:t>, Technical Breadth in Computer Science</w:t>
+      </w:r>
     </w:p>
     <w:p>
       <w:r>
@@ -184,7 +310,19 @@
       </w:r>
       <w:r>
         <w:tab/>
-        <w:t>2012-2016</w:t>
+        <w:t>2012</w:t>
+      </w:r>
+      <w:r>
+        <w:t xml:space="preserve"> </w:t>
+      </w:r>
+      <w:r>
+        <w:t>-</w:t>
+      </w:r>
+      <w:r>
+        <w:t xml:space="preserve"> </w:t>
+      </w:r>
+      <w:r>
+        <w:t>2016</w:t>
       </w:r>
     </w:p>
     <w:p>
@@ -209,19 +347,17 @@
         <w:t xml:space="preserve">Objective-C, </w:t>
       </w:r>
       <w:r>
-        <w:t xml:space="preserve">Python, BASH, HTML, </w:t>
+        <w:t xml:space="preserve">Python, BASH, </w:t>
       </w:r>
       <w:r>
         <w:t>LUA</w:t>
       </w:r>
-    </w:p>
-    <w:p>
-      <w:pPr>
-        <w:tabs>
-          <w:tab w:val="clear" w:pos="7650"/>
-        </w:tabs>
-        <w:spacing w:line="276" w:lineRule="auto"/>
-      </w:pPr>
+      <w:r>
+        <w:t>, HTML</w:t>
+      </w:r>
+      <w:r>
+        <w:t xml:space="preserve">           Programs: MS Office, Eagle(Autodesk)</w:t>
+      </w:r>
       <w:bookmarkStart w:id="0" w:name="_GoBack"/>
       <w:bookmarkEnd w:id="0"/>
     </w:p>
@@ -376,26 +512,6 @@
               <w:color w:val="000000" w:themeColor="text1"/>
             </w:rPr>
           </w:pPr>
-          <w:r>
-            <w:rPr>
-              <w:color w:val="000000" w:themeColor="text1"/>
-            </w:rPr>
-            <w:t xml:space="preserve">Daniel </w:t>
-          </w:r>
-          <w:proofErr w:type="spellStart"/>
-          <w:r>
-            <w:rPr>
-              <w:color w:val="000000" w:themeColor="text1"/>
-            </w:rPr>
-            <w:t>Hloom</w:t>
-          </w:r>
-          <w:proofErr w:type="spellEnd"/>
-          <w:r>
-            <w:rPr>
-              <w:color w:val="000000" w:themeColor="text1"/>
-            </w:rPr>
-            <w:t>: Resume</w:t>
-          </w:r>
         </w:p>
       </w:tc>
       <w:tc>
@@ -497,9 +613,6 @@
                 </w:r>
                 <w:r>
                   <w:t xml:space="preserve"> </w:t>
-                </w:r>
-                <w:r>
-                  <w:t>andrewbraunee.tk</w:t>
                 </w:r>
               </w:p>
               <w:p/>

</xml_diff>